<commit_message>
Added the tasks to "User instructions"
</commit_message>
<xml_diff>
--- a/Report/Virtual Library - User instructions.docx
+++ b/Report/Virtual Library - User instructions.docx
@@ -116,7 +116,7 @@
       <w:pPr>
         <w:numPr>
           <w:ilvl w:val="0"/>
-          <w:numId w:val="11"/>
+          <w:numId w:val="12"/>
         </w:numPr>
         <w:ind w:left="1440" w:hanging="360"/>
         <w:contextualSpacing w:val="1"/>
@@ -137,7 +137,7 @@
       <w:pPr>
         <w:numPr>
           <w:ilvl w:val="0"/>
-          <w:numId w:val="11"/>
+          <w:numId w:val="12"/>
         </w:numPr>
         <w:ind w:left="1440" w:hanging="360"/>
         <w:contextualSpacing w:val="1"/>
@@ -235,13 +235,388 @@
       <w:pPr>
         <w:numPr>
           <w:ilvl w:val="0"/>
+          <w:numId w:val="17"/>
+        </w:numPr>
+        <w:ind w:left="1440" w:hanging="360"/>
+        <w:contextualSpacing w:val="1"/>
+        <w:rPr>
+          <w:u w:val="none"/>
+        </w:rPr>
+      </w:pPr>
+      <w:r>
+        <w:rPr>
+          <w:rtl w:val="0"/>
+        </w:rPr>
+        <w:t xml:space="preserve">a </w:t>
+      </w:r>
+      <w:r>
+        <w:rPr>
+          <w:b w:val="1"/>
+          <w:rtl w:val="0"/>
+        </w:rPr>
+        <w:t xml:space="preserve">Search </w:t>
+      </w:r>
+      <w:r>
+        <w:rPr>
+          <w:rtl w:val="0"/>
+        </w:rPr>
+        <w:t xml:space="preserve">button and field at the top of the window:</w:t>
+      </w:r>
+    </w:p>
+    <w:p>
+      <w:pPr>
+        <w:numPr>
+          <w:ilvl w:val="0"/>
+          <w:numId w:val="8"/>
+        </w:numPr>
+        <w:ind w:left="2160" w:hanging="360"/>
+        <w:contextualSpacing w:val="1"/>
+        <w:rPr>
+          <w:u w:val="none"/>
+        </w:rPr>
+      </w:pPr>
+      <w:r>
+        <w:rPr>
+          <w:rtl w:val="0"/>
+        </w:rPr>
+        <w:t xml:space="preserve">to search for a book associated with the given keyword, (e.g. “mathematics”).</w:t>
+      </w:r>
+    </w:p>
+    <w:p>
+      <w:pPr>
+        <w:numPr>
+          <w:ilvl w:val="0"/>
+          <w:numId w:val="10"/>
+        </w:numPr>
+        <w:ind w:left="1440" w:hanging="360"/>
+        <w:contextualSpacing w:val="1"/>
+        <w:rPr/>
+      </w:pPr>
+      <w:r>
+        <w:rPr>
+          <w:rtl w:val="0"/>
+        </w:rPr>
+        <w:t xml:space="preserve">an </w:t>
+      </w:r>
+      <w:r>
+        <w:rPr>
+          <w:b w:val="1"/>
+          <w:rtl w:val="0"/>
+        </w:rPr>
+        <w:t xml:space="preserve">open</w:t>
+      </w:r>
+      <w:r>
+        <w:rPr>
+          <w:rtl w:val="0"/>
+        </w:rPr>
+        <w:t xml:space="preserve"> function:</w:t>
+      </w:r>
+    </w:p>
+    <w:p>
+      <w:pPr>
+        <w:numPr>
+          <w:ilvl w:val="0"/>
+          <w:numId w:val="4"/>
+        </w:numPr>
+        <w:ind w:left="2160" w:hanging="360"/>
+        <w:contextualSpacing w:val="1"/>
+        <w:rPr>
+          <w:u w:val="none"/>
+        </w:rPr>
+      </w:pPr>
+      <w:r>
+        <w:rPr>
+          <w:rtl w:val="0"/>
+        </w:rPr>
+        <w:t xml:space="preserve">to display the book directly in a PDF viewer, and read it integrally.</w:t>
+      </w:r>
+    </w:p>
+    <w:p>
+      <w:pPr>
+        <w:numPr>
+          <w:ilvl w:val="0"/>
+          <w:numId w:val="10"/>
+        </w:numPr>
+        <w:ind w:left="1440" w:hanging="360"/>
+        <w:contextualSpacing w:val="1"/>
+        <w:rPr/>
+      </w:pPr>
+      <w:r>
+        <w:rPr>
+          <w:rtl w:val="0"/>
+        </w:rPr>
+        <w:t xml:space="preserve">a </w:t>
+      </w:r>
+      <w:r>
+        <w:rPr>
+          <w:b w:val="1"/>
+          <w:rtl w:val="0"/>
+        </w:rPr>
+        <w:t xml:space="preserve">zoom in/out</w:t>
+      </w:r>
+      <w:r>
+        <w:rPr>
+          <w:rtl w:val="0"/>
+        </w:rPr>
+        <w:t xml:space="preserve"> function:</w:t>
+      </w:r>
+    </w:p>
+    <w:p>
+      <w:pPr>
+        <w:numPr>
+          <w:ilvl w:val="0"/>
+          <w:numId w:val="13"/>
+        </w:numPr>
+        <w:ind w:left="2160" w:hanging="360"/>
+        <w:contextualSpacing w:val="1"/>
+        <w:rPr>
+          <w:u w:val="none"/>
+        </w:rPr>
+      </w:pPr>
+      <w:r>
+        <w:rPr>
+          <w:rtl w:val="0"/>
+        </w:rPr>
+        <w:t xml:space="preserve">to make the text bigger or smaller.</w:t>
+      </w:r>
+    </w:p>
+    <w:p>
+      <w:pPr>
+        <w:numPr>
+          <w:ilvl w:val="0"/>
+          <w:numId w:val="10"/>
+        </w:numPr>
+        <w:ind w:left="1440" w:hanging="360"/>
+        <w:contextualSpacing w:val="1"/>
+        <w:rPr/>
+      </w:pPr>
+      <w:r>
+        <w:rPr>
+          <w:rtl w:val="0"/>
+        </w:rPr>
+        <w:t xml:space="preserve">a </w:t>
+      </w:r>
+      <w:r>
+        <w:rPr>
+          <w:b w:val="1"/>
+          <w:rtl w:val="0"/>
+        </w:rPr>
+        <w:t xml:space="preserve">“search in this document” </w:t>
+      </w:r>
+      <w:r>
+        <w:rPr>
+          <w:rtl w:val="0"/>
+        </w:rPr>
+        <w:t xml:space="preserve">function:</w:t>
+      </w:r>
+    </w:p>
+    <w:p>
+      <w:pPr>
+        <w:numPr>
+          <w:ilvl w:val="0"/>
+          <w:numId w:val="15"/>
+        </w:numPr>
+        <w:ind w:left="2160" w:hanging="360"/>
+        <w:contextualSpacing w:val="1"/>
+        <w:rPr>
+          <w:u w:val="none"/>
+        </w:rPr>
+      </w:pPr>
+      <w:r>
+        <w:rPr>
+          <w:rtl w:val="0"/>
+        </w:rPr>
+        <w:t xml:space="preserve">to search for occurencies of the given word in the book.</w:t>
+      </w:r>
+    </w:p>
+    <w:p>
+      <w:pPr>
+        <w:numPr>
+          <w:ilvl w:val="0"/>
+          <w:numId w:val="15"/>
+        </w:numPr>
+        <w:ind w:left="2160" w:hanging="360"/>
+        <w:contextualSpacing w:val="1"/>
+        <w:rPr>
+          <w:u w:val="none"/>
+        </w:rPr>
+      </w:pPr>
+      <w:r>
+        <w:rPr>
+          <w:rtl w:val="0"/>
+        </w:rPr>
+        <w:t xml:space="preserve">then, </w:t>
+      </w:r>
+      <w:r>
+        <w:rPr>
+          <w:b w:val="1"/>
+          <w:rtl w:val="0"/>
+        </w:rPr>
+        <w:t xml:space="preserve">next</w:t>
+      </w:r>
+      <w:r>
+        <w:rPr>
+          <w:rtl w:val="0"/>
+        </w:rPr>
+        <w:t xml:space="preserve"> and </w:t>
+      </w:r>
+      <w:r>
+        <w:rPr>
+          <w:b w:val="1"/>
+          <w:rtl w:val="0"/>
+        </w:rPr>
+        <w:t xml:space="preserve">previous occurencies</w:t>
+      </w:r>
+      <w:r>
+        <w:rPr>
+          <w:rtl w:val="0"/>
+        </w:rPr>
+        <w:t xml:space="preserve"> of the word can be browsed.</w:t>
+      </w:r>
+    </w:p>
+    <w:p>
+      <w:pPr>
+        <w:numPr>
+          <w:ilvl w:val="0"/>
+          <w:numId w:val="10"/>
+        </w:numPr>
+        <w:ind w:left="1440" w:hanging="360"/>
+        <w:contextualSpacing w:val="1"/>
+        <w:rPr/>
+      </w:pPr>
+      <w:r>
+        <w:rPr>
+          <w:rtl w:val="0"/>
+        </w:rPr>
+        <w:t xml:space="preserve">a </w:t>
+      </w:r>
+      <w:r>
+        <w:rPr>
+          <w:b w:val="1"/>
+          <w:rtl w:val="0"/>
+        </w:rPr>
+        <w:t xml:space="preserve">Bookmark</w:t>
+      </w:r>
+      <w:r>
+        <w:rPr>
+          <w:rtl w:val="0"/>
+        </w:rPr>
+        <w:t xml:space="preserve"> </w:t>
+      </w:r>
+      <w:r>
+        <w:rPr>
+          <w:rtl w:val="0"/>
+        </w:rPr>
+        <w:t xml:space="preserve">button, at the right of the “S</w:t>
+      </w:r>
+      <w:r>
+        <w:rPr>
+          <w:rtl w:val="0"/>
+        </w:rPr>
+        <w:t xml:space="preserve">earch” </w:t>
+      </w:r>
+      <w:r>
+        <w:rPr>
+          <w:rtl w:val="0"/>
+        </w:rPr>
+        <w:t xml:space="preserve">button:</w:t>
+      </w:r>
+    </w:p>
+    <w:p>
+      <w:pPr>
+        <w:numPr>
+          <w:ilvl w:val="0"/>
+          <w:numId w:val="1"/>
+        </w:numPr>
+        <w:ind w:left="2160" w:hanging="360"/>
+        <w:contextualSpacing w:val="1"/>
+        <w:rPr>
+          <w:u w:val="none"/>
+        </w:rPr>
+      </w:pPr>
+      <w:r>
+        <w:rPr>
+          <w:rtl w:val="0"/>
+        </w:rPr>
+        <w:t xml:space="preserve">to save a book in the </w:t>
+      </w:r>
+      <w:r>
+        <w:rPr>
+          <w:rtl w:val="0"/>
+        </w:rPr>
+        <w:t xml:space="preserve">bookmarks list</w:t>
+      </w:r>
+      <w:r>
+        <w:rPr>
+          <w:rtl w:val="0"/>
+        </w:rPr>
+        <w:t xml:space="preserve"> for further access.</w:t>
+      </w:r>
+    </w:p>
+    <w:p>
+      <w:pPr>
+        <w:numPr>
+          <w:ilvl w:val="0"/>
+          <w:numId w:val="10"/>
+        </w:numPr>
+        <w:ind w:left="1440" w:hanging="360"/>
+        <w:contextualSpacing w:val="1"/>
+        <w:rPr/>
+      </w:pPr>
+      <w:r>
+        <w:rPr>
+          <w:rtl w:val="0"/>
+        </w:rPr>
+        <w:t xml:space="preserve">a </w:t>
+      </w:r>
+      <w:r>
+        <w:rPr>
+          <w:b w:val="1"/>
+          <w:rtl w:val="0"/>
+        </w:rPr>
+        <w:t xml:space="preserve">Show bookmark</w:t>
+      </w:r>
+      <w:r>
+        <w:rPr>
+          <w:rtl w:val="0"/>
+        </w:rPr>
+        <w:t xml:space="preserve"> </w:t>
+      </w:r>
+      <w:r>
+        <w:rPr>
+          <w:rtl w:val="0"/>
+        </w:rPr>
+        <w:t xml:space="preserve">button, at the right of the “Bookmark” button:</w:t>
+      </w:r>
+    </w:p>
+    <w:p>
+      <w:pPr>
+        <w:numPr>
+          <w:ilvl w:val="0"/>
           <w:numId w:val="16"/>
         </w:numPr>
+        <w:ind w:left="2160" w:hanging="360"/>
+        <w:contextualSpacing w:val="1"/>
+        <w:rPr>
+          <w:u w:val="none"/>
+        </w:rPr>
+      </w:pPr>
+      <w:r>
+        <w:rPr>
+          <w:rtl w:val="0"/>
+        </w:rPr>
+        <w:t xml:space="preserve">to see which books you bookmarked.</w:t>
+      </w:r>
+    </w:p>
+    <w:p>
+      <w:pPr>
+        <w:numPr>
+          <w:ilvl w:val="0"/>
+          <w:numId w:val="10"/>
+        </w:numPr>
         <w:ind w:left="1440" w:hanging="360"/>
         <w:contextualSpacing w:val="1"/>
-        <w:rPr>
-          <w:u w:val="none"/>
-        </w:rPr>
+        <w:rPr/>
       </w:pPr>
       <w:r>
         <w:rPr>
@@ -254,160 +629,19 @@
           <w:b w:val="1"/>
           <w:rtl w:val="0"/>
         </w:rPr>
-        <w:t xml:space="preserve">Search </w:t>
-      </w:r>
-      <w:r>
-        <w:rPr>
-          <w:rtl w:val="0"/>
-        </w:rPr>
-        <w:t xml:space="preserve">button and field at the top of the window:</w:t>
-      </w:r>
-    </w:p>
-    <w:p>
-      <w:pPr>
-        <w:numPr>
-          <w:ilvl w:val="0"/>
-          <w:numId w:val="8"/>
-        </w:numPr>
-        <w:ind w:left="2160" w:hanging="360"/>
-        <w:contextualSpacing w:val="1"/>
-        <w:rPr>
-          <w:u w:val="none"/>
-        </w:rPr>
-      </w:pPr>
-      <w:r>
-        <w:rPr>
-          <w:rtl w:val="0"/>
-        </w:rPr>
-        <w:t xml:space="preserve">to search for a book associated with the given keyword, (e.g. “mathematics”).</w:t>
-      </w:r>
-    </w:p>
-    <w:p>
-      <w:pPr>
-        <w:numPr>
-          <w:ilvl w:val="0"/>
-          <w:numId w:val="10"/>
-        </w:numPr>
-        <w:ind w:left="1440" w:hanging="360"/>
-        <w:contextualSpacing w:val="1"/>
-        <w:rPr/>
-      </w:pPr>
-      <w:r>
-        <w:rPr>
-          <w:rtl w:val="0"/>
-        </w:rPr>
-        <w:t xml:space="preserve">an </w:t>
-      </w:r>
-      <w:r>
-        <w:rPr>
-          <w:b w:val="1"/>
-          <w:rtl w:val="0"/>
-        </w:rPr>
-        <w:t xml:space="preserve">open</w:t>
-      </w:r>
-      <w:r>
-        <w:rPr>
-          <w:rtl w:val="0"/>
-        </w:rPr>
-        <w:t xml:space="preserve"> function:</w:t>
-      </w:r>
-    </w:p>
-    <w:p>
-      <w:pPr>
-        <w:numPr>
-          <w:ilvl w:val="0"/>
-          <w:numId w:val="4"/>
-        </w:numPr>
-        <w:ind w:left="2160" w:hanging="360"/>
-        <w:contextualSpacing w:val="1"/>
-        <w:rPr>
-          <w:u w:val="none"/>
-        </w:rPr>
-      </w:pPr>
-      <w:r>
-        <w:rPr>
-          <w:rtl w:val="0"/>
-        </w:rPr>
-        <w:t xml:space="preserve">to display the book directly in a PDF viewer, and read it integrally.</w:t>
-      </w:r>
-    </w:p>
-    <w:p>
-      <w:pPr>
-        <w:numPr>
-          <w:ilvl w:val="0"/>
-          <w:numId w:val="10"/>
-        </w:numPr>
-        <w:ind w:left="1440" w:hanging="360"/>
-        <w:contextualSpacing w:val="1"/>
-        <w:rPr/>
-      </w:pPr>
-      <w:r>
-        <w:rPr>
-          <w:rtl w:val="0"/>
-        </w:rPr>
-        <w:t xml:space="preserve">a </w:t>
-      </w:r>
-      <w:r>
-        <w:rPr>
-          <w:b w:val="1"/>
-          <w:rtl w:val="0"/>
-        </w:rPr>
-        <w:t xml:space="preserve">zoom in/out</w:t>
-      </w:r>
-      <w:r>
-        <w:rPr>
-          <w:rtl w:val="0"/>
-        </w:rPr>
-        <w:t xml:space="preserve"> function:</w:t>
-      </w:r>
-    </w:p>
-    <w:p>
-      <w:pPr>
-        <w:numPr>
-          <w:ilvl w:val="0"/>
-          <w:numId w:val="12"/>
-        </w:numPr>
-        <w:ind w:left="2160" w:hanging="360"/>
-        <w:contextualSpacing w:val="1"/>
-        <w:rPr>
-          <w:u w:val="none"/>
-        </w:rPr>
-      </w:pPr>
-      <w:r>
-        <w:rPr>
-          <w:rtl w:val="0"/>
-        </w:rPr>
-        <w:t xml:space="preserve">to make the text bigger or smaller.</w:t>
-      </w:r>
-    </w:p>
-    <w:p>
-      <w:pPr>
-        <w:numPr>
-          <w:ilvl w:val="0"/>
-          <w:numId w:val="10"/>
-        </w:numPr>
-        <w:ind w:left="1440" w:hanging="360"/>
-        <w:contextualSpacing w:val="1"/>
-        <w:rPr/>
-      </w:pPr>
-      <w:r>
-        <w:rPr>
-          <w:rtl w:val="0"/>
-        </w:rPr>
-        <w:t xml:space="preserve">a </w:t>
-      </w:r>
-      <w:r>
-        <w:rPr>
-          <w:b w:val="1"/>
-          <w:rtl w:val="0"/>
-        </w:rPr>
-        <w:t xml:space="preserve">“search in this document” </w:t>
-      </w:r>
-      <w:r>
-        <w:rPr>
-          <w:rtl w:val="0"/>
-        </w:rPr>
-        <w:t xml:space="preserve">function:</w:t>
+        <w:t xml:space="preserve">Delete bookmark</w:t>
+      </w:r>
+      <w:r>
+        <w:rPr>
+          <w:rtl w:val="0"/>
+        </w:rPr>
+        <w:t xml:space="preserve"> </w:t>
+      </w:r>
+      <w:r>
+        <w:rPr>
+          <w:rtl w:val="0"/>
+        </w:rPr>
+        <w:t xml:space="preserve">button, at the top right:</w:t>
       </w:r>
     </w:p>
     <w:p>
@@ -415,240 +649,6 @@
         <w:numPr>
           <w:ilvl w:val="0"/>
           <w:numId w:val="14"/>
-        </w:numPr>
-        <w:ind w:left="2160" w:hanging="360"/>
-        <w:contextualSpacing w:val="1"/>
-        <w:rPr>
-          <w:u w:val="none"/>
-        </w:rPr>
-      </w:pPr>
-      <w:r>
-        <w:rPr>
-          <w:rtl w:val="0"/>
-        </w:rPr>
-        <w:t xml:space="preserve">to search for occurencies of the given word in the book.</w:t>
-      </w:r>
-    </w:p>
-    <w:p>
-      <w:pPr>
-        <w:numPr>
-          <w:ilvl w:val="0"/>
-          <w:numId w:val="14"/>
-        </w:numPr>
-        <w:ind w:left="2160" w:hanging="360"/>
-        <w:contextualSpacing w:val="1"/>
-        <w:rPr>
-          <w:u w:val="none"/>
-        </w:rPr>
-      </w:pPr>
-      <w:r>
-        <w:rPr>
-          <w:rtl w:val="0"/>
-        </w:rPr>
-        <w:t xml:space="preserve">then, </w:t>
-      </w:r>
-      <w:r>
-        <w:rPr>
-          <w:b w:val="1"/>
-          <w:rtl w:val="0"/>
-        </w:rPr>
-        <w:t xml:space="preserve">next</w:t>
-      </w:r>
-      <w:r>
-        <w:rPr>
-          <w:rtl w:val="0"/>
-        </w:rPr>
-        <w:t xml:space="preserve"> and </w:t>
-      </w:r>
-      <w:r>
-        <w:rPr>
-          <w:b w:val="1"/>
-          <w:rtl w:val="0"/>
-        </w:rPr>
-        <w:t xml:space="preserve">previous occurencies</w:t>
-      </w:r>
-      <w:r>
-        <w:rPr>
-          <w:rtl w:val="0"/>
-        </w:rPr>
-        <w:t xml:space="preserve"> of the word can be browsed.</w:t>
-      </w:r>
-    </w:p>
-    <w:p>
-      <w:pPr>
-        <w:numPr>
-          <w:ilvl w:val="0"/>
-          <w:numId w:val="10"/>
-        </w:numPr>
-        <w:ind w:left="1440" w:hanging="360"/>
-        <w:contextualSpacing w:val="1"/>
-        <w:rPr/>
-      </w:pPr>
-      <w:r>
-        <w:rPr>
-          <w:rtl w:val="0"/>
-        </w:rPr>
-        <w:t xml:space="preserve">a </w:t>
-      </w:r>
-      <w:r>
-        <w:rPr>
-          <w:b w:val="1"/>
-          <w:rtl w:val="0"/>
-        </w:rPr>
-        <w:t xml:space="preserve">Bookmark</w:t>
-      </w:r>
-      <w:r>
-        <w:rPr>
-          <w:rtl w:val="0"/>
-        </w:rPr>
-        <w:t xml:space="preserve"> </w:t>
-      </w:r>
-      <w:r>
-        <w:rPr>
-          <w:rtl w:val="0"/>
-        </w:rPr>
-        <w:t xml:space="preserve">button, at the right of the “S</w:t>
-      </w:r>
-      <w:r>
-        <w:rPr>
-          <w:rtl w:val="0"/>
-        </w:rPr>
-        <w:t xml:space="preserve">earch” </w:t>
-      </w:r>
-      <w:r>
-        <w:rPr>
-          <w:rtl w:val="0"/>
-        </w:rPr>
-        <w:t xml:space="preserve">button:</w:t>
-      </w:r>
-    </w:p>
-    <w:p>
-      <w:pPr>
-        <w:numPr>
-          <w:ilvl w:val="0"/>
-          <w:numId w:val="1"/>
-        </w:numPr>
-        <w:ind w:left="2160" w:hanging="360"/>
-        <w:contextualSpacing w:val="1"/>
-        <w:rPr>
-          <w:u w:val="none"/>
-        </w:rPr>
-      </w:pPr>
-      <w:r>
-        <w:rPr>
-          <w:rtl w:val="0"/>
-        </w:rPr>
-        <w:t xml:space="preserve">to save a book in the </w:t>
-      </w:r>
-      <w:r>
-        <w:rPr>
-          <w:rtl w:val="0"/>
-        </w:rPr>
-        <w:t xml:space="preserve">bookmarks list</w:t>
-      </w:r>
-      <w:r>
-        <w:rPr>
-          <w:rtl w:val="0"/>
-        </w:rPr>
-        <w:t xml:space="preserve"> for further access.</w:t>
-      </w:r>
-    </w:p>
-    <w:p>
-      <w:pPr>
-        <w:numPr>
-          <w:ilvl w:val="0"/>
-          <w:numId w:val="10"/>
-        </w:numPr>
-        <w:ind w:left="1440" w:hanging="360"/>
-        <w:contextualSpacing w:val="1"/>
-        <w:rPr/>
-      </w:pPr>
-      <w:r>
-        <w:rPr>
-          <w:rtl w:val="0"/>
-        </w:rPr>
-        <w:t xml:space="preserve">a </w:t>
-      </w:r>
-      <w:r>
-        <w:rPr>
-          <w:b w:val="1"/>
-          <w:rtl w:val="0"/>
-        </w:rPr>
-        <w:t xml:space="preserve">Show bookmark</w:t>
-      </w:r>
-      <w:r>
-        <w:rPr>
-          <w:rtl w:val="0"/>
-        </w:rPr>
-        <w:t xml:space="preserve"> </w:t>
-      </w:r>
-      <w:r>
-        <w:rPr>
-          <w:rtl w:val="0"/>
-        </w:rPr>
-        <w:t xml:space="preserve">button, at the right of the “Bookmark” button:</w:t>
-      </w:r>
-    </w:p>
-    <w:p>
-      <w:pPr>
-        <w:numPr>
-          <w:ilvl w:val="0"/>
-          <w:numId w:val="15"/>
-        </w:numPr>
-        <w:ind w:left="2160" w:hanging="360"/>
-        <w:contextualSpacing w:val="1"/>
-        <w:rPr>
-          <w:u w:val="none"/>
-        </w:rPr>
-      </w:pPr>
-      <w:r>
-        <w:rPr>
-          <w:rtl w:val="0"/>
-        </w:rPr>
-        <w:t xml:space="preserve">to see which books you bookmarked.</w:t>
-      </w:r>
-    </w:p>
-    <w:p>
-      <w:pPr>
-        <w:numPr>
-          <w:ilvl w:val="0"/>
-          <w:numId w:val="10"/>
-        </w:numPr>
-        <w:ind w:left="1440" w:hanging="360"/>
-        <w:contextualSpacing w:val="1"/>
-        <w:rPr/>
-      </w:pPr>
-      <w:r>
-        <w:rPr>
-          <w:rtl w:val="0"/>
-        </w:rPr>
-        <w:t xml:space="preserve">a </w:t>
-      </w:r>
-      <w:r>
-        <w:rPr>
-          <w:b w:val="1"/>
-          <w:rtl w:val="0"/>
-        </w:rPr>
-        <w:t xml:space="preserve">Delete bookmark</w:t>
-      </w:r>
-      <w:r>
-        <w:rPr>
-          <w:rtl w:val="0"/>
-        </w:rPr>
-        <w:t xml:space="preserve"> </w:t>
-      </w:r>
-      <w:r>
-        <w:rPr>
-          <w:rtl w:val="0"/>
-        </w:rPr>
-        <w:t xml:space="preserve">button, at the top right:</w:t>
-      </w:r>
-    </w:p>
-    <w:p>
-      <w:pPr>
-        <w:numPr>
-          <w:ilvl w:val="0"/>
-          <w:numId w:val="13"/>
         </w:numPr>
         <w:ind w:left="2160" w:hanging="360"/>
         <w:contextualSpacing w:val="1"/>
@@ -1643,7 +1643,7 @@
       <w:pPr>
         <w:numPr>
           <w:ilvl w:val="0"/>
-          <w:numId w:val="17"/>
+          <w:numId w:val="18"/>
         </w:numPr>
         <w:ind w:left="2160" w:hanging="360"/>
         <w:contextualSpacing w:val="1"/>
@@ -1708,7 +1708,7 @@
       <w:pPr>
         <w:numPr>
           <w:ilvl w:val="0"/>
-          <w:numId w:val="17"/>
+          <w:numId w:val="18"/>
         </w:numPr>
         <w:ind w:left="2160" w:hanging="360"/>
         <w:contextualSpacing w:val="1"/>
@@ -2136,6 +2136,244 @@
           <w:rtl w:val="0"/>
         </w:rPr>
         <w:t xml:space="preserve">“Exit”.</w:t>
+      </w:r>
+    </w:p>
+    <w:p>
+      <w:pPr>
+        <w:contextualSpacing w:val="0"/>
+      </w:pPr>
+      <w:r>
+        <w:rPr>
+          <w:rtl w:val="0"/>
+        </w:rPr>
+      </w:r>
+    </w:p>
+    <w:p>
+      <w:pPr>
+        <w:contextualSpacing w:val="0"/>
+      </w:pPr>
+      <w:r>
+        <w:rPr>
+          <w:rtl w:val="0"/>
+        </w:rPr>
+      </w:r>
+    </w:p>
+    <w:p>
+      <w:pPr>
+        <w:contextualSpacing w:val="0"/>
+      </w:pPr>
+      <w:r>
+        <w:rPr>
+          <w:rtl w:val="0"/>
+        </w:rPr>
+      </w:r>
+    </w:p>
+    <w:p>
+      <w:pPr>
+        <w:contextualSpacing w:val="0"/>
+      </w:pPr>
+      <w:r>
+        <w:rPr>
+          <w:rtl w:val="0"/>
+        </w:rPr>
+      </w:r>
+    </w:p>
+    <w:p>
+      <w:pPr>
+        <w:pStyle w:val="Heading2"/>
+        <w:numPr>
+          <w:ilvl w:val="0"/>
+          <w:numId w:val="6"/>
+        </w:numPr>
+        <w:ind w:left="720" w:hanging="360"/>
+        <w:contextualSpacing w:val="1"/>
+        <w:rPr>
+          <w:rFonts w:ascii="Trebuchet MS" w:cs="Trebuchet MS" w:eastAsia="Trebuchet MS" w:hAnsi="Trebuchet MS"/>
+          <w:sz w:val="26"/>
+        </w:rPr>
+      </w:pPr>
+      <w:bookmarkStart w:colFirst="0" w:colLast="0" w:name="h.fumtd4tjg63l" w:id="10"/>
+      <w:bookmarkEnd w:id="10"/>
+      <w:r>
+        <w:rPr>
+          <w:b w:val="0"/>
+          <w:rtl w:val="0"/>
+        </w:rPr>
+        <w:t xml:space="preserve"> On the next page, the task you have to achieve are given. You will have 2 minutes to get to know the interface gesture and voice.</w:t>
+      </w:r>
+    </w:p>
+    <w:p>
+      <w:pPr>
+        <w:contextualSpacing w:val="0"/>
+      </w:pPr>
+      <w:r>
+        <w:rPr>
+          <w:rtl w:val="0"/>
+        </w:rPr>
+      </w:r>
+    </w:p>
+    <w:p>
+      <w:pPr>
+        <w:contextualSpacing w:val="0"/>
+      </w:pPr>
+      <w:r>
+        <w:rPr>
+          <w:rtl w:val="0"/>
+        </w:rPr>
+      </w:r>
+    </w:p>
+    <w:p>
+      <w:pPr>
+        <w:contextualSpacing w:val="0"/>
+      </w:pPr>
+      <w:r>
+        <w:rPr>
+          <w:rtl w:val="0"/>
+        </w:rPr>
+      </w:r>
+    </w:p>
+    <w:p>
+      <w:pPr>
+        <w:pStyle w:val="Heading2"/>
+        <w:contextualSpacing w:val="0"/>
+      </w:pPr>
+      <w:bookmarkStart w:colFirst="0" w:colLast="0" w:name="h.8vbgvh8884ab" w:id="11"/>
+      <w:bookmarkEnd w:id="11"/>
+      <w:r>
+        <w:rPr>
+          <w:rtl w:val="0"/>
+        </w:rPr>
+        <w:t xml:space="preserve">Task (for both interfaces):</w:t>
+      </w:r>
+    </w:p>
+    <w:p>
+      <w:pPr>
+        <w:contextualSpacing w:val="0"/>
+      </w:pPr>
+      <w:r>
+        <w:rPr>
+          <w:rtl w:val="0"/>
+        </w:rPr>
+      </w:r>
+    </w:p>
+    <w:p>
+      <w:pPr>
+        <w:numPr>
+          <w:ilvl w:val="0"/>
+          <w:numId w:val="11"/>
+        </w:numPr>
+        <w:spacing w:line="360" w:lineRule="auto"/>
+        <w:ind w:left="720" w:hanging="360"/>
+        <w:contextualSpacing w:val="1"/>
+        <w:rPr>
+          <w:u w:val="none"/>
+        </w:rPr>
+      </w:pPr>
+      <w:r>
+        <w:rPr>
+          <w:rtl w:val="0"/>
+        </w:rPr>
+        <w:t xml:space="preserve">Open the book called “A History of Mathematics”</w:t>
+      </w:r>
+    </w:p>
+    <w:p>
+      <w:pPr>
+        <w:numPr>
+          <w:ilvl w:val="0"/>
+          <w:numId w:val="11"/>
+        </w:numPr>
+        <w:spacing w:line="360" w:lineRule="auto"/>
+        <w:ind w:left="720" w:hanging="360"/>
+        <w:contextualSpacing w:val="1"/>
+        <w:rPr>
+          <w:u w:val="none"/>
+        </w:rPr>
+      </w:pPr>
+      <w:r>
+        <w:rPr>
+          <w:rtl w:val="0"/>
+        </w:rPr>
+        <w:t xml:space="preserve">In the book, search for the word “Gutenberg”</w:t>
+      </w:r>
+    </w:p>
+    <w:p>
+      <w:pPr>
+        <w:numPr>
+          <w:ilvl w:val="0"/>
+          <w:numId w:val="11"/>
+        </w:numPr>
+        <w:spacing w:line="360" w:lineRule="auto"/>
+        <w:ind w:left="720" w:hanging="360"/>
+        <w:contextualSpacing w:val="1"/>
+        <w:rPr>
+          <w:u w:val="none"/>
+        </w:rPr>
+      </w:pPr>
+      <w:r>
+        <w:rPr>
+          <w:rtl w:val="0"/>
+        </w:rPr>
+        <w:t xml:space="preserve">Go to page 10</w:t>
+      </w:r>
+    </w:p>
+    <w:p>
+      <w:pPr>
+        <w:numPr>
+          <w:ilvl w:val="0"/>
+          <w:numId w:val="11"/>
+        </w:numPr>
+        <w:spacing w:line="360" w:lineRule="auto"/>
+        <w:ind w:left="720" w:hanging="360"/>
+        <w:contextualSpacing w:val="1"/>
+        <w:rPr>
+          <w:u w:val="none"/>
+        </w:rPr>
+      </w:pPr>
+      <w:r>
+        <w:rPr>
+          <w:rtl w:val="0"/>
+        </w:rPr>
+        <w:t xml:space="preserve">Bookmark this book</w:t>
+      </w:r>
+    </w:p>
+    <w:p>
+      <w:pPr>
+        <w:numPr>
+          <w:ilvl w:val="0"/>
+          <w:numId w:val="11"/>
+        </w:numPr>
+        <w:spacing w:line="360" w:lineRule="auto"/>
+        <w:ind w:left="720" w:hanging="360"/>
+        <w:contextualSpacing w:val="1"/>
+        <w:rPr>
+          <w:u w:val="none"/>
+        </w:rPr>
+      </w:pPr>
+      <w:r>
+        <w:rPr>
+          <w:rtl w:val="0"/>
+        </w:rPr>
+        <w:t xml:space="preserve">Bookmark another book called “First Six Books of the Elements of Euclid”</w:t>
+      </w:r>
+    </w:p>
+    <w:p>
+      <w:pPr>
+        <w:numPr>
+          <w:ilvl w:val="0"/>
+          <w:numId w:val="11"/>
+        </w:numPr>
+        <w:spacing w:line="360" w:lineRule="auto"/>
+        <w:ind w:left="720" w:hanging="360"/>
+        <w:contextualSpacing w:val="1"/>
+        <w:rPr>
+          <w:u w:val="none"/>
+        </w:rPr>
+      </w:pPr>
+      <w:r>
+        <w:rPr>
+          <w:rtl w:val="0"/>
+        </w:rPr>
+        <w:t xml:space="preserve">Show all the bookmarks</w:t>
       </w:r>
     </w:p>
     <w:sectPr>
@@ -3252,8 +3490,20 @@
   <w:abstractNum w:abstractNumId="11">
     <w:lvl w:ilvl="0">
       <w:start w:val="1"/>
-      <w:numFmt w:val="bullet"/>
-      <w:lvlText w:val="●"/>
+      <w:numFmt w:val="decimal"/>
+      <w:lvlText w:val="%1."/>
+      <w:lvlJc w:val="left"/>
+      <w:pPr>
+        <w:ind w:left="720" w:firstLine="360"/>
+      </w:pPr>
+      <w:rPr>
+        <w:u w:val="none"/>
+      </w:rPr>
+    </w:lvl>
+    <w:lvl w:ilvl="1">
+      <w:start w:val="1"/>
+      <w:numFmt w:val="lowerLetter"/>
+      <w:lvlText w:val="%2."/>
       <w:lvlJc w:val="left"/>
       <w:pPr>
         <w:ind w:left="1440" w:firstLine="1080"/>
@@ -3262,11 +3512,11 @@
         <w:u w:val="none"/>
       </w:rPr>
     </w:lvl>
-    <w:lvl w:ilvl="1">
-      <w:start w:val="1"/>
-      <w:numFmt w:val="bullet"/>
-      <w:lvlText w:val="○"/>
-      <w:lvlJc w:val="left"/>
+    <w:lvl w:ilvl="2">
+      <w:start w:val="1"/>
+      <w:numFmt w:val="lowerRoman"/>
+      <w:lvlText w:val="%3."/>
+      <w:lvlJc w:val="right"/>
       <w:pPr>
         <w:ind w:left="2160" w:firstLine="1800"/>
       </w:pPr>
@@ -3274,10 +3524,10 @@
         <w:u w:val="none"/>
       </w:rPr>
     </w:lvl>
-    <w:lvl w:ilvl="2">
-      <w:start w:val="1"/>
-      <w:numFmt w:val="bullet"/>
-      <w:lvlText w:val="■"/>
+    <w:lvl w:ilvl="3">
+      <w:start w:val="1"/>
+      <w:numFmt w:val="decimal"/>
+      <w:lvlText w:val="%4."/>
       <w:lvlJc w:val="left"/>
       <w:pPr>
         <w:ind w:left="2880" w:firstLine="2520"/>
@@ -3286,10 +3536,10 @@
         <w:u w:val="none"/>
       </w:rPr>
     </w:lvl>
-    <w:lvl w:ilvl="3">
-      <w:start w:val="1"/>
-      <w:numFmt w:val="bullet"/>
-      <w:lvlText w:val="●"/>
+    <w:lvl w:ilvl="4">
+      <w:start w:val="1"/>
+      <w:numFmt w:val="lowerLetter"/>
+      <w:lvlText w:val="%5."/>
       <w:lvlJc w:val="left"/>
       <w:pPr>
         <w:ind w:left="3600" w:firstLine="3240"/>
@@ -3298,11 +3548,11 @@
         <w:u w:val="none"/>
       </w:rPr>
     </w:lvl>
-    <w:lvl w:ilvl="4">
-      <w:start w:val="1"/>
-      <w:numFmt w:val="bullet"/>
-      <w:lvlText w:val="○"/>
-      <w:lvlJc w:val="left"/>
+    <w:lvl w:ilvl="5">
+      <w:start w:val="1"/>
+      <w:numFmt w:val="lowerRoman"/>
+      <w:lvlText w:val="%6."/>
+      <w:lvlJc w:val="right"/>
       <w:pPr>
         <w:ind w:left="4320" w:firstLine="3960"/>
       </w:pPr>
@@ -3310,10 +3560,10 @@
         <w:u w:val="none"/>
       </w:rPr>
     </w:lvl>
-    <w:lvl w:ilvl="5">
-      <w:start w:val="1"/>
-      <w:numFmt w:val="bullet"/>
-      <w:lvlText w:val="■"/>
+    <w:lvl w:ilvl="6">
+      <w:start w:val="1"/>
+      <w:numFmt w:val="decimal"/>
+      <w:lvlText w:val="%7."/>
       <w:lvlJc w:val="left"/>
       <w:pPr>
         <w:ind w:left="5040" w:firstLine="4680"/>
@@ -3322,10 +3572,10 @@
         <w:u w:val="none"/>
       </w:rPr>
     </w:lvl>
-    <w:lvl w:ilvl="6">
-      <w:start w:val="1"/>
-      <w:numFmt w:val="bullet"/>
-      <w:lvlText w:val="●"/>
+    <w:lvl w:ilvl="7">
+      <w:start w:val="1"/>
+      <w:numFmt w:val="lowerLetter"/>
+      <w:lvlText w:val="%8."/>
       <w:lvlJc w:val="left"/>
       <w:pPr>
         <w:ind w:left="5760" w:firstLine="5400"/>
@@ -3334,25 +3584,13 @@
         <w:u w:val="none"/>
       </w:rPr>
     </w:lvl>
-    <w:lvl w:ilvl="7">
-      <w:start w:val="1"/>
-      <w:numFmt w:val="bullet"/>
-      <w:lvlText w:val="○"/>
-      <w:lvlJc w:val="left"/>
+    <w:lvl w:ilvl="8">
+      <w:start w:val="1"/>
+      <w:numFmt w:val="lowerRoman"/>
+      <w:lvlText w:val="%9."/>
+      <w:lvlJc w:val="right"/>
       <w:pPr>
         <w:ind w:left="6480" w:firstLine="6120"/>
-      </w:pPr>
-      <w:rPr>
-        <w:u w:val="none"/>
-      </w:rPr>
-    </w:lvl>
-    <w:lvl w:ilvl="8">
-      <w:start w:val="1"/>
-      <w:numFmt w:val="bullet"/>
-      <w:lvlText w:val="■"/>
-      <w:lvlJc w:val="left"/>
-      <w:pPr>
-        <w:ind w:left="7200" w:firstLine="6840"/>
       </w:pPr>
       <w:rPr>
         <w:u w:val="none"/>
@@ -3363,7 +3601,19 @@
     <w:lvl w:ilvl="0">
       <w:start w:val="1"/>
       <w:numFmt w:val="bullet"/>
-      <w:lvlText w:val="-"/>
+      <w:lvlText w:val="●"/>
+      <w:lvlJc w:val="left"/>
+      <w:pPr>
+        <w:ind w:left="1440" w:firstLine="1080"/>
+      </w:pPr>
+      <w:rPr>
+        <w:u w:val="none"/>
+      </w:rPr>
+    </w:lvl>
+    <w:lvl w:ilvl="1">
+      <w:start w:val="1"/>
+      <w:numFmt w:val="bullet"/>
+      <w:lvlText w:val="○"/>
       <w:lvlJc w:val="left"/>
       <w:pPr>
         <w:ind w:left="2160" w:firstLine="1800"/>
@@ -3372,10 +3622,10 @@
         <w:u w:val="none"/>
       </w:rPr>
     </w:lvl>
-    <w:lvl w:ilvl="1">
-      <w:start w:val="1"/>
-      <w:numFmt w:val="bullet"/>
-      <w:lvlText w:val="-"/>
+    <w:lvl w:ilvl="2">
+      <w:start w:val="1"/>
+      <w:numFmt w:val="bullet"/>
+      <w:lvlText w:val="■"/>
       <w:lvlJc w:val="left"/>
       <w:pPr>
         <w:ind w:left="2880" w:firstLine="2520"/>
@@ -3384,10 +3634,10 @@
         <w:u w:val="none"/>
       </w:rPr>
     </w:lvl>
-    <w:lvl w:ilvl="2">
-      <w:start w:val="1"/>
-      <w:numFmt w:val="bullet"/>
-      <w:lvlText w:val="-"/>
+    <w:lvl w:ilvl="3">
+      <w:start w:val="1"/>
+      <w:numFmt w:val="bullet"/>
+      <w:lvlText w:val="●"/>
       <w:lvlJc w:val="left"/>
       <w:pPr>
         <w:ind w:left="3600" w:firstLine="3240"/>
@@ -3396,10 +3646,10 @@
         <w:u w:val="none"/>
       </w:rPr>
     </w:lvl>
-    <w:lvl w:ilvl="3">
-      <w:start w:val="1"/>
-      <w:numFmt w:val="bullet"/>
-      <w:lvlText w:val="-"/>
+    <w:lvl w:ilvl="4">
+      <w:start w:val="1"/>
+      <w:numFmt w:val="bullet"/>
+      <w:lvlText w:val="○"/>
       <w:lvlJc w:val="left"/>
       <w:pPr>
         <w:ind w:left="4320" w:firstLine="3960"/>
@@ -3408,10 +3658,10 @@
         <w:u w:val="none"/>
       </w:rPr>
     </w:lvl>
-    <w:lvl w:ilvl="4">
-      <w:start w:val="1"/>
-      <w:numFmt w:val="bullet"/>
-      <w:lvlText w:val="-"/>
+    <w:lvl w:ilvl="5">
+      <w:start w:val="1"/>
+      <w:numFmt w:val="bullet"/>
+      <w:lvlText w:val="■"/>
       <w:lvlJc w:val="left"/>
       <w:pPr>
         <w:ind w:left="5040" w:firstLine="4680"/>
@@ -3420,10 +3670,10 @@
         <w:u w:val="none"/>
       </w:rPr>
     </w:lvl>
-    <w:lvl w:ilvl="5">
-      <w:start w:val="1"/>
-      <w:numFmt w:val="bullet"/>
-      <w:lvlText w:val="-"/>
+    <w:lvl w:ilvl="6">
+      <w:start w:val="1"/>
+      <w:numFmt w:val="bullet"/>
+      <w:lvlText w:val="●"/>
       <w:lvlJc w:val="left"/>
       <w:pPr>
         <w:ind w:left="5760" w:firstLine="5400"/>
@@ -3432,10 +3682,10 @@
         <w:u w:val="none"/>
       </w:rPr>
     </w:lvl>
-    <w:lvl w:ilvl="6">
-      <w:start w:val="1"/>
-      <w:numFmt w:val="bullet"/>
-      <w:lvlText w:val="-"/>
+    <w:lvl w:ilvl="7">
+      <w:start w:val="1"/>
+      <w:numFmt w:val="bullet"/>
+      <w:lvlText w:val="○"/>
       <w:lvlJc w:val="left"/>
       <w:pPr>
         <w:ind w:left="6480" w:firstLine="6120"/>
@@ -3444,25 +3694,13 @@
         <w:u w:val="none"/>
       </w:rPr>
     </w:lvl>
-    <w:lvl w:ilvl="7">
-      <w:start w:val="1"/>
-      <w:numFmt w:val="bullet"/>
-      <w:lvlText w:val="-"/>
+    <w:lvl w:ilvl="8">
+      <w:start w:val="1"/>
+      <w:numFmt w:val="bullet"/>
+      <w:lvlText w:val="■"/>
       <w:lvlJc w:val="left"/>
       <w:pPr>
         <w:ind w:left="7200" w:firstLine="6840"/>
-      </w:pPr>
-      <w:rPr>
-        <w:u w:val="none"/>
-      </w:rPr>
-    </w:lvl>
-    <w:lvl w:ilvl="8">
-      <w:start w:val="1"/>
-      <w:numFmt w:val="bullet"/>
-      <w:lvlText w:val="-"/>
-      <w:lvlJc w:val="left"/>
-      <w:pPr>
-        <w:ind w:left="7920" w:firstLine="7560"/>
       </w:pPr>
       <w:rPr>
         <w:u w:val="none"/>
@@ -3803,10 +4041,10 @@
     <w:lvl w:ilvl="0">
       <w:start w:val="1"/>
       <w:numFmt w:val="bullet"/>
-      <w:lvlText w:val="●"/>
-      <w:lvlJc w:val="left"/>
-      <w:pPr>
-        <w:ind w:left="720" w:firstLine="360"/>
+      <w:lvlText w:val="-"/>
+      <w:lvlJc w:val="left"/>
+      <w:pPr>
+        <w:ind w:left="2160" w:firstLine="1800"/>
       </w:pPr>
       <w:rPr>
         <w:u w:val="none"/>
@@ -3815,10 +4053,10 @@
     <w:lvl w:ilvl="1">
       <w:start w:val="1"/>
       <w:numFmt w:val="bullet"/>
-      <w:lvlText w:val="○"/>
-      <w:lvlJc w:val="left"/>
-      <w:pPr>
-        <w:ind w:left="1440" w:firstLine="1080"/>
+      <w:lvlText w:val="-"/>
+      <w:lvlJc w:val="left"/>
+      <w:pPr>
+        <w:ind w:left="2880" w:firstLine="2520"/>
       </w:pPr>
       <w:rPr>
         <w:u w:val="none"/>
@@ -3827,10 +4065,10 @@
     <w:lvl w:ilvl="2">
       <w:start w:val="1"/>
       <w:numFmt w:val="bullet"/>
-      <w:lvlText w:val="■"/>
-      <w:lvlJc w:val="left"/>
-      <w:pPr>
-        <w:ind w:left="2160" w:firstLine="1800"/>
+      <w:lvlText w:val="-"/>
+      <w:lvlJc w:val="left"/>
+      <w:pPr>
+        <w:ind w:left="3600" w:firstLine="3240"/>
       </w:pPr>
       <w:rPr>
         <w:u w:val="none"/>
@@ -3839,10 +4077,10 @@
     <w:lvl w:ilvl="3">
       <w:start w:val="1"/>
       <w:numFmt w:val="bullet"/>
-      <w:lvlText w:val="●"/>
-      <w:lvlJc w:val="left"/>
-      <w:pPr>
-        <w:ind w:left="2880" w:firstLine="2520"/>
+      <w:lvlText w:val="-"/>
+      <w:lvlJc w:val="left"/>
+      <w:pPr>
+        <w:ind w:left="4320" w:firstLine="3960"/>
       </w:pPr>
       <w:rPr>
         <w:u w:val="none"/>
@@ -3851,10 +4089,10 @@
     <w:lvl w:ilvl="4">
       <w:start w:val="1"/>
       <w:numFmt w:val="bullet"/>
-      <w:lvlText w:val="○"/>
-      <w:lvlJc w:val="left"/>
-      <w:pPr>
-        <w:ind w:left="3600" w:firstLine="3240"/>
+      <w:lvlText w:val="-"/>
+      <w:lvlJc w:val="left"/>
+      <w:pPr>
+        <w:ind w:left="5040" w:firstLine="4680"/>
       </w:pPr>
       <w:rPr>
         <w:u w:val="none"/>
@@ -3863,10 +4101,10 @@
     <w:lvl w:ilvl="5">
       <w:start w:val="1"/>
       <w:numFmt w:val="bullet"/>
-      <w:lvlText w:val="■"/>
-      <w:lvlJc w:val="left"/>
-      <w:pPr>
-        <w:ind w:left="4320" w:firstLine="3960"/>
+      <w:lvlText w:val="-"/>
+      <w:lvlJc w:val="left"/>
+      <w:pPr>
+        <w:ind w:left="5760" w:firstLine="5400"/>
       </w:pPr>
       <w:rPr>
         <w:u w:val="none"/>
@@ -3875,10 +4113,10 @@
     <w:lvl w:ilvl="6">
       <w:start w:val="1"/>
       <w:numFmt w:val="bullet"/>
-      <w:lvlText w:val="●"/>
-      <w:lvlJc w:val="left"/>
-      <w:pPr>
-        <w:ind w:left="5040" w:firstLine="4680"/>
+      <w:lvlText w:val="-"/>
+      <w:lvlJc w:val="left"/>
+      <w:pPr>
+        <w:ind w:left="6480" w:firstLine="6120"/>
       </w:pPr>
       <w:rPr>
         <w:u w:val="none"/>
@@ -3887,10 +4125,10 @@
     <w:lvl w:ilvl="7">
       <w:start w:val="1"/>
       <w:numFmt w:val="bullet"/>
-      <w:lvlText w:val="○"/>
-      <w:lvlJc w:val="left"/>
-      <w:pPr>
-        <w:ind w:left="5760" w:firstLine="5400"/>
+      <w:lvlText w:val="-"/>
+      <w:lvlJc w:val="left"/>
+      <w:pPr>
+        <w:ind w:left="7200" w:firstLine="6840"/>
       </w:pPr>
       <w:rPr>
         <w:u w:val="none"/>
@@ -3899,10 +4137,10 @@
     <w:lvl w:ilvl="8">
       <w:start w:val="1"/>
       <w:numFmt w:val="bullet"/>
-      <w:lvlText w:val="■"/>
-      <w:lvlJc w:val="left"/>
-      <w:pPr>
-        <w:ind w:left="6480" w:firstLine="6120"/>
+      <w:lvlText w:val="-"/>
+      <w:lvlJc w:val="left"/>
+      <w:pPr>
+        <w:ind w:left="7920" w:firstLine="7560"/>
       </w:pPr>
       <w:rPr>
         <w:u w:val="none"/>
@@ -3910,6 +4148,116 @@
     </w:lvl>
   </w:abstractNum>
   <w:abstractNum w:abstractNumId="17">
+    <w:lvl w:ilvl="0">
+      <w:start w:val="1"/>
+      <w:numFmt w:val="bullet"/>
+      <w:lvlText w:val="●"/>
+      <w:lvlJc w:val="left"/>
+      <w:pPr>
+        <w:ind w:left="720" w:firstLine="360"/>
+      </w:pPr>
+      <w:rPr>
+        <w:u w:val="none"/>
+      </w:rPr>
+    </w:lvl>
+    <w:lvl w:ilvl="1">
+      <w:start w:val="1"/>
+      <w:numFmt w:val="bullet"/>
+      <w:lvlText w:val="○"/>
+      <w:lvlJc w:val="left"/>
+      <w:pPr>
+        <w:ind w:left="1440" w:firstLine="1080"/>
+      </w:pPr>
+      <w:rPr>
+        <w:u w:val="none"/>
+      </w:rPr>
+    </w:lvl>
+    <w:lvl w:ilvl="2">
+      <w:start w:val="1"/>
+      <w:numFmt w:val="bullet"/>
+      <w:lvlText w:val="■"/>
+      <w:lvlJc w:val="left"/>
+      <w:pPr>
+        <w:ind w:left="2160" w:firstLine="1800"/>
+      </w:pPr>
+      <w:rPr>
+        <w:u w:val="none"/>
+      </w:rPr>
+    </w:lvl>
+    <w:lvl w:ilvl="3">
+      <w:start w:val="1"/>
+      <w:numFmt w:val="bullet"/>
+      <w:lvlText w:val="●"/>
+      <w:lvlJc w:val="left"/>
+      <w:pPr>
+        <w:ind w:left="2880" w:firstLine="2520"/>
+      </w:pPr>
+      <w:rPr>
+        <w:u w:val="none"/>
+      </w:rPr>
+    </w:lvl>
+    <w:lvl w:ilvl="4">
+      <w:start w:val="1"/>
+      <w:numFmt w:val="bullet"/>
+      <w:lvlText w:val="○"/>
+      <w:lvlJc w:val="left"/>
+      <w:pPr>
+        <w:ind w:left="3600" w:firstLine="3240"/>
+      </w:pPr>
+      <w:rPr>
+        <w:u w:val="none"/>
+      </w:rPr>
+    </w:lvl>
+    <w:lvl w:ilvl="5">
+      <w:start w:val="1"/>
+      <w:numFmt w:val="bullet"/>
+      <w:lvlText w:val="■"/>
+      <w:lvlJc w:val="left"/>
+      <w:pPr>
+        <w:ind w:left="4320" w:firstLine="3960"/>
+      </w:pPr>
+      <w:rPr>
+        <w:u w:val="none"/>
+      </w:rPr>
+    </w:lvl>
+    <w:lvl w:ilvl="6">
+      <w:start w:val="1"/>
+      <w:numFmt w:val="bullet"/>
+      <w:lvlText w:val="●"/>
+      <w:lvlJc w:val="left"/>
+      <w:pPr>
+        <w:ind w:left="5040" w:firstLine="4680"/>
+      </w:pPr>
+      <w:rPr>
+        <w:u w:val="none"/>
+      </w:rPr>
+    </w:lvl>
+    <w:lvl w:ilvl="7">
+      <w:start w:val="1"/>
+      <w:numFmt w:val="bullet"/>
+      <w:lvlText w:val="○"/>
+      <w:lvlJc w:val="left"/>
+      <w:pPr>
+        <w:ind w:left="5760" w:firstLine="5400"/>
+      </w:pPr>
+      <w:rPr>
+        <w:u w:val="none"/>
+      </w:rPr>
+    </w:lvl>
+    <w:lvl w:ilvl="8">
+      <w:start w:val="1"/>
+      <w:numFmt w:val="bullet"/>
+      <w:lvlText w:val="■"/>
+      <w:lvlJc w:val="left"/>
+      <w:pPr>
+        <w:ind w:left="6480" w:firstLine="6120"/>
+      </w:pPr>
+      <w:rPr>
+        <w:u w:val="none"/>
+      </w:rPr>
+    </w:lvl>
+  </w:abstractNum>
+  <w:abstractNum w:abstractNumId="18">
     <w:lvl w:ilvl="0">
       <w:start w:val="1"/>
       <w:numFmt w:val="bullet"/>
@@ -4069,6 +4417,9 @@
   </w:num>
   <w:num w:numId="17">
     <w:abstractNumId w:val="17"/>
+  </w:num>
+  <w:num w:numId="18">
+    <w:abstractNumId w:val="18"/>
   </w:num>
 </w:numbering>
 </file>

</xml_diff>